<commit_message>
Add performance improvements and indexing strategies for book queries
</commit_message>
<xml_diff>
--- a/TPJour2.docx
+++ b/TPJour2.docx
@@ -48,9 +48,13 @@
               <w:jc w:val="center"/>
               <w:cnfStyle w:val="100000000000" w:firstRow="1" w:lastRow="0" w:firstColumn="0" w:lastColumn="0" w:oddVBand="0" w:evenVBand="0" w:oddHBand="0" w:evenHBand="0" w:firstRowFirstColumn="0" w:firstRowLastColumn="0" w:lastRowFirstColumn="0" w:lastRowLastColumn="0"/>
             </w:pPr>
+            <w:proofErr w:type="spellStart"/>
+            <w:proofErr w:type="gramStart"/>
             <w:r>
               <w:t>totalDocsExamined</w:t>
             </w:r>
+            <w:proofErr w:type="spellEnd"/>
+            <w:proofErr w:type="gramEnd"/>
           </w:p>
         </w:tc>
         <w:tc>
@@ -62,9 +66,13 @@
               <w:jc w:val="center"/>
               <w:cnfStyle w:val="100000000000" w:firstRow="1" w:lastRow="0" w:firstColumn="0" w:lastColumn="0" w:oddVBand="0" w:evenVBand="0" w:oddHBand="0" w:evenHBand="0" w:firstRowFirstColumn="0" w:firstRowLastColumn="0" w:lastRowFirstColumn="0" w:lastRowLastColumn="0"/>
             </w:pPr>
+            <w:proofErr w:type="spellStart"/>
+            <w:proofErr w:type="gramStart"/>
             <w:r>
               <w:t>executionTimeMillis</w:t>
             </w:r>
+            <w:proofErr w:type="spellEnd"/>
+            <w:proofErr w:type="gramEnd"/>
           </w:p>
         </w:tc>
         <w:tc>
@@ -359,9 +367,13 @@
               <w:jc w:val="center"/>
               <w:cnfStyle w:val="100000000000" w:firstRow="1" w:lastRow="0" w:firstColumn="0" w:lastColumn="0" w:oddVBand="0" w:evenVBand="0" w:oddHBand="0" w:evenHBand="0" w:firstRowFirstColumn="0" w:firstRowLastColumn="0" w:lastRowFirstColumn="0" w:lastRowLastColumn="0"/>
             </w:pPr>
+            <w:proofErr w:type="spellStart"/>
+            <w:proofErr w:type="gramStart"/>
             <w:r>
               <w:t>totalDocsExamined</w:t>
             </w:r>
+            <w:proofErr w:type="spellEnd"/>
+            <w:proofErr w:type="gramEnd"/>
           </w:p>
         </w:tc>
         <w:tc>
@@ -373,9 +385,13 @@
               <w:jc w:val="center"/>
               <w:cnfStyle w:val="100000000000" w:firstRow="1" w:lastRow="0" w:firstColumn="0" w:lastColumn="0" w:oddVBand="0" w:evenVBand="0" w:oddHBand="0" w:evenHBand="0" w:firstRowFirstColumn="0" w:firstRowLastColumn="0" w:lastRowFirstColumn="0" w:lastRowLastColumn="0"/>
             </w:pPr>
+            <w:proofErr w:type="spellStart"/>
+            <w:proofErr w:type="gramStart"/>
             <w:r>
               <w:t>executionTimeMillis</w:t>
             </w:r>
+            <w:proofErr w:type="spellEnd"/>
+            <w:proofErr w:type="gramEnd"/>
           </w:p>
         </w:tc>
         <w:tc>
@@ -657,15 +673,555 @@
         <w:t>Avec Index</w:t>
       </w:r>
     </w:p>
+    <w:p>
+      <w:r>
+        <w:br/>
+      </w:r>
+      <w:r>
+        <w:drawing>
+          <wp:inline distT="0" distB="0" distL="0" distR="0" wp14:anchorId="4F2C2322" wp14:editId="099B8036">
+            <wp:extent cx="5760720" cy="2477770"/>
+            <wp:effectExtent l="0" t="0" r="0" b="0"/>
+            <wp:docPr id="169477211" name="Image 1" descr="Une image contenant texte, capture d’écran, Police&#10;&#10;Le contenu généré par l’IA peut être incorrect."/>
+            <wp:cNvGraphicFramePr>
+              <a:graphicFrameLocks xmlns:a="http://schemas.openxmlformats.org/drawingml/2006/main" noChangeAspect="1"/>
+            </wp:cNvGraphicFramePr>
+            <a:graphic xmlns:a="http://schemas.openxmlformats.org/drawingml/2006/main">
+              <a:graphicData uri="http://schemas.openxmlformats.org/drawingml/2006/picture">
+                <pic:pic xmlns:pic="http://schemas.openxmlformats.org/drawingml/2006/picture">
+                  <pic:nvPicPr>
+                    <pic:cNvPr id="169477211" name="Image 1" descr="Une image contenant texte, capture d’écran, Police&#10;&#10;Le contenu généré par l’IA peut être incorrect."/>
+                    <pic:cNvPicPr/>
+                  </pic:nvPicPr>
+                  <pic:blipFill>
+                    <a:blip r:embed="rId8"/>
+                    <a:stretch>
+                      <a:fillRect/>
+                    </a:stretch>
+                  </pic:blipFill>
+                  <pic:spPr>
+                    <a:xfrm>
+                      <a:off x="0" y="0"/>
+                      <a:ext cx="5760720" cy="2477770"/>
+                    </a:xfrm>
+                    <a:prstGeom prst="rect">
+                      <a:avLst/>
+                    </a:prstGeom>
+                  </pic:spPr>
+                </pic:pic>
+              </a:graphicData>
+            </a:graphic>
+          </wp:inline>
+        </w:drawing>
+      </w:r>
+      <w:r>
+        <w:br/>
+      </w:r>
+      <w:r>
+        <w:br/>
+      </w:r>
+      <w:r>
+        <w:drawing>
+          <wp:inline distT="0" distB="0" distL="0" distR="0" wp14:anchorId="0E95E59A" wp14:editId="61C6A238">
+            <wp:extent cx="5760720" cy="2138045"/>
+            <wp:effectExtent l="0" t="0" r="0" b="0"/>
+            <wp:docPr id="522135786" name="Image 1" descr="Une image contenant texte, capture d’écran, Police&#10;&#10;Le contenu généré par l’IA peut être incorrect."/>
+            <wp:cNvGraphicFramePr>
+              <a:graphicFrameLocks xmlns:a="http://schemas.openxmlformats.org/drawingml/2006/main" noChangeAspect="1"/>
+            </wp:cNvGraphicFramePr>
+            <a:graphic xmlns:a="http://schemas.openxmlformats.org/drawingml/2006/main">
+              <a:graphicData uri="http://schemas.openxmlformats.org/drawingml/2006/picture">
+                <pic:pic xmlns:pic="http://schemas.openxmlformats.org/drawingml/2006/picture">
+                  <pic:nvPicPr>
+                    <pic:cNvPr id="522135786" name="Image 1" descr="Une image contenant texte, capture d’écran, Police&#10;&#10;Le contenu généré par l’IA peut être incorrect."/>
+                    <pic:cNvPicPr/>
+                  </pic:nvPicPr>
+                  <pic:blipFill>
+                    <a:blip r:embed="rId9"/>
+                    <a:stretch>
+                      <a:fillRect/>
+                    </a:stretch>
+                  </pic:blipFill>
+                  <pic:spPr>
+                    <a:xfrm>
+                      <a:off x="0" y="0"/>
+                      <a:ext cx="5760720" cy="2138045"/>
+                    </a:xfrm>
+                    <a:prstGeom prst="rect">
+                      <a:avLst/>
+                    </a:prstGeom>
+                  </pic:spPr>
+                </pic:pic>
+              </a:graphicData>
+            </a:graphic>
+          </wp:inline>
+        </w:drawing>
+      </w:r>
+      <w:r>
+        <w:br/>
+      </w:r>
+      <w:r>
+        <w:lastRenderedPageBreak/>
+        <w:br/>
+      </w:r>
+      <w:r>
+        <w:drawing>
+          <wp:inline distT="0" distB="0" distL="0" distR="0" wp14:anchorId="5AEE3285" wp14:editId="434ABB6B">
+            <wp:extent cx="5760720" cy="1756410"/>
+            <wp:effectExtent l="0" t="0" r="0" b="0"/>
+            <wp:docPr id="1407158693" name="Image 1" descr="Une image contenant texte, Police, capture d’écran&#10;&#10;Le contenu généré par l’IA peut être incorrect."/>
+            <wp:cNvGraphicFramePr>
+              <a:graphicFrameLocks xmlns:a="http://schemas.openxmlformats.org/drawingml/2006/main" noChangeAspect="1"/>
+            </wp:cNvGraphicFramePr>
+            <a:graphic xmlns:a="http://schemas.openxmlformats.org/drawingml/2006/main">
+              <a:graphicData uri="http://schemas.openxmlformats.org/drawingml/2006/picture">
+                <pic:pic xmlns:pic="http://schemas.openxmlformats.org/drawingml/2006/picture">
+                  <pic:nvPicPr>
+                    <pic:cNvPr id="1407158693" name="Image 1" descr="Une image contenant texte, Police, capture d’écran&#10;&#10;Le contenu généré par l’IA peut être incorrect."/>
+                    <pic:cNvPicPr/>
+                  </pic:nvPicPr>
+                  <pic:blipFill>
+                    <a:blip r:embed="rId10"/>
+                    <a:stretch>
+                      <a:fillRect/>
+                    </a:stretch>
+                  </pic:blipFill>
+                  <pic:spPr>
+                    <a:xfrm>
+                      <a:off x="0" y="0"/>
+                      <a:ext cx="5760720" cy="1756410"/>
+                    </a:xfrm>
+                    <a:prstGeom prst="rect">
+                      <a:avLst/>
+                    </a:prstGeom>
+                  </pic:spPr>
+                </pic:pic>
+              </a:graphicData>
+            </a:graphic>
+          </wp:inline>
+        </w:drawing>
+      </w:r>
+    </w:p>
+    <w:p>
+      <w:r>
+        <w:drawing>
+          <wp:inline distT="0" distB="0" distL="0" distR="0" wp14:anchorId="75CAB99A" wp14:editId="420BEB1E">
+            <wp:extent cx="5760720" cy="1635125"/>
+            <wp:effectExtent l="0" t="0" r="0" b="3175"/>
+            <wp:docPr id="658145045" name="Image 1" descr="Une image contenant texte, capture d’écran, Police&#10;&#10;Le contenu généré par l’IA peut être incorrect."/>
+            <wp:cNvGraphicFramePr>
+              <a:graphicFrameLocks xmlns:a="http://schemas.openxmlformats.org/drawingml/2006/main" noChangeAspect="1"/>
+            </wp:cNvGraphicFramePr>
+            <a:graphic xmlns:a="http://schemas.openxmlformats.org/drawingml/2006/main">
+              <a:graphicData uri="http://schemas.openxmlformats.org/drawingml/2006/picture">
+                <pic:pic xmlns:pic="http://schemas.openxmlformats.org/drawingml/2006/picture">
+                  <pic:nvPicPr>
+                    <pic:cNvPr id="658145045" name="Image 1" descr="Une image contenant texte, capture d’écran, Police&#10;&#10;Le contenu généré par l’IA peut être incorrect."/>
+                    <pic:cNvPicPr/>
+                  </pic:nvPicPr>
+                  <pic:blipFill>
+                    <a:blip r:embed="rId11"/>
+                    <a:stretch>
+                      <a:fillRect/>
+                    </a:stretch>
+                  </pic:blipFill>
+                  <pic:spPr>
+                    <a:xfrm>
+                      <a:off x="0" y="0"/>
+                      <a:ext cx="5760720" cy="1635125"/>
+                    </a:xfrm>
+                    <a:prstGeom prst="rect">
+                      <a:avLst/>
+                    </a:prstGeom>
+                  </pic:spPr>
+                </pic:pic>
+              </a:graphicData>
+            </a:graphic>
+          </wp:inline>
+        </w:drawing>
+      </w:r>
+      <w:r>
+        <w:br/>
+      </w:r>
+      <w:r>
+        <w:br/>
+      </w:r>
+      <w:r>
+        <w:br/>
+      </w:r>
+      <w:r>
+        <w:br/>
+        <w:t>1.3</w:t>
+      </w:r>
+      <w:r>
+        <w:br/>
+      </w:r>
+      <w:r>
+        <w:drawing>
+          <wp:inline distT="0" distB="0" distL="0" distR="0" wp14:anchorId="0C531A76" wp14:editId="43322F3A">
+            <wp:extent cx="5760720" cy="3062605"/>
+            <wp:effectExtent l="0" t="0" r="0" b="4445"/>
+            <wp:docPr id="1808381681" name="Image 1" descr="Une image contenant texte, capture d’écran, Police&#10;&#10;Le contenu généré par l’IA peut être incorrect."/>
+            <wp:cNvGraphicFramePr>
+              <a:graphicFrameLocks xmlns:a="http://schemas.openxmlformats.org/drawingml/2006/main" noChangeAspect="1"/>
+            </wp:cNvGraphicFramePr>
+            <a:graphic xmlns:a="http://schemas.openxmlformats.org/drawingml/2006/main">
+              <a:graphicData uri="http://schemas.openxmlformats.org/drawingml/2006/picture">
+                <pic:pic xmlns:pic="http://schemas.openxmlformats.org/drawingml/2006/picture">
+                  <pic:nvPicPr>
+                    <pic:cNvPr id="1808381681" name="Image 1" descr="Une image contenant texte, capture d’écran, Police&#10;&#10;Le contenu généré par l’IA peut être incorrect."/>
+                    <pic:cNvPicPr/>
+                  </pic:nvPicPr>
+                  <pic:blipFill>
+                    <a:blip r:embed="rId12"/>
+                    <a:stretch>
+                      <a:fillRect/>
+                    </a:stretch>
+                  </pic:blipFill>
+                  <pic:spPr>
+                    <a:xfrm>
+                      <a:off x="0" y="0"/>
+                      <a:ext cx="5760720" cy="3062605"/>
+                    </a:xfrm>
+                    <a:prstGeom prst="rect">
+                      <a:avLst/>
+                    </a:prstGeom>
+                  </pic:spPr>
+                </pic:pic>
+              </a:graphicData>
+            </a:graphic>
+          </wp:inline>
+        </w:drawing>
+      </w:r>
+      <w:r>
+        <w:br/>
+      </w:r>
+      <w:r>
+        <w:br/>
+      </w:r>
+      <w:r>
+        <w:br/>
+      </w:r>
+    </w:p>
     <w:p/>
     <w:p/>
+    <w:p>
+      <w:r>
+        <w:lastRenderedPageBreak/>
+        <w:t>1.4</w:t>
+      </w:r>
+      <w:r>
+        <w:br/>
+      </w:r>
+      <w:r>
+        <w:br/>
+      </w:r>
+      <w:r>
+        <w:drawing>
+          <wp:inline distT="0" distB="0" distL="0" distR="0" wp14:anchorId="598BDF8C" wp14:editId="4A60A376">
+            <wp:extent cx="5760720" cy="4460240"/>
+            <wp:effectExtent l="0" t="0" r="0" b="0"/>
+            <wp:docPr id="782240335" name="Image 1" descr="Une image contenant texte, capture d’écran, Police&#10;&#10;Le contenu généré par l’IA peut être incorrect."/>
+            <wp:cNvGraphicFramePr>
+              <a:graphicFrameLocks xmlns:a="http://schemas.openxmlformats.org/drawingml/2006/main" noChangeAspect="1"/>
+            </wp:cNvGraphicFramePr>
+            <a:graphic xmlns:a="http://schemas.openxmlformats.org/drawingml/2006/main">
+              <a:graphicData uri="http://schemas.openxmlformats.org/drawingml/2006/picture">
+                <pic:pic xmlns:pic="http://schemas.openxmlformats.org/drawingml/2006/picture">
+                  <pic:nvPicPr>
+                    <pic:cNvPr id="782240335" name="Image 1" descr="Une image contenant texte, capture d’écran, Police&#10;&#10;Le contenu généré par l’IA peut être incorrect."/>
+                    <pic:cNvPicPr/>
+                  </pic:nvPicPr>
+                  <pic:blipFill>
+                    <a:blip r:embed="rId13"/>
+                    <a:stretch>
+                      <a:fillRect/>
+                    </a:stretch>
+                  </pic:blipFill>
+                  <pic:spPr>
+                    <a:xfrm>
+                      <a:off x="0" y="0"/>
+                      <a:ext cx="5760720" cy="4460240"/>
+                    </a:xfrm>
+                    <a:prstGeom prst="rect">
+                      <a:avLst/>
+                    </a:prstGeom>
+                  </pic:spPr>
+                </pic:pic>
+              </a:graphicData>
+            </a:graphic>
+          </wp:inline>
+        </w:drawing>
+      </w:r>
+      <w:r>
+        <w:br/>
+      </w:r>
+      <w:r>
+        <w:br/>
+      </w:r>
+      <w:r>
+        <w:drawing>
+          <wp:inline distT="0" distB="0" distL="0" distR="0" wp14:anchorId="64DFB1B2" wp14:editId="66655421">
+            <wp:extent cx="5760720" cy="540385"/>
+            <wp:effectExtent l="0" t="0" r="0" b="0"/>
+            <wp:docPr id="1685883013" name="Image 1"/>
+            <wp:cNvGraphicFramePr>
+              <a:graphicFrameLocks xmlns:a="http://schemas.openxmlformats.org/drawingml/2006/main" noChangeAspect="1"/>
+            </wp:cNvGraphicFramePr>
+            <a:graphic xmlns:a="http://schemas.openxmlformats.org/drawingml/2006/main">
+              <a:graphicData uri="http://schemas.openxmlformats.org/drawingml/2006/picture">
+                <pic:pic xmlns:pic="http://schemas.openxmlformats.org/drawingml/2006/picture">
+                  <pic:nvPicPr>
+                    <pic:cNvPr id="1685883013" name=""/>
+                    <pic:cNvPicPr/>
+                  </pic:nvPicPr>
+                  <pic:blipFill>
+                    <a:blip r:embed="rId14"/>
+                    <a:stretch>
+                      <a:fillRect/>
+                    </a:stretch>
+                  </pic:blipFill>
+                  <pic:spPr>
+                    <a:xfrm>
+                      <a:off x="0" y="0"/>
+                      <a:ext cx="5760720" cy="540385"/>
+                    </a:xfrm>
+                    <a:prstGeom prst="rect">
+                      <a:avLst/>
+                    </a:prstGeom>
+                  </pic:spPr>
+                </pic:pic>
+              </a:graphicData>
+            </a:graphic>
+          </wp:inline>
+        </w:drawing>
+      </w:r>
+    </w:p>
+    <w:p>
+      <w:pPr>
+        <w:tabs>
+          <w:tab w:val="left" w:pos="2730"/>
+        </w:tabs>
+      </w:pPr>
+      <w:r>
+        <w:rPr>
+          <w:b/>
+          <w:bCs/>
+        </w:rPr>
+        <w:br/>
+      </w:r>
+      <w:r>
+        <w:rPr>
+          <w:b/>
+          <w:bCs/>
+        </w:rPr>
+        <w:br/>
+      </w:r>
+      <w:r>
+        <w:rPr>
+          <w:b/>
+          <w:bCs/>
+        </w:rPr>
+        <w:t>Améliorations de performance observées après l'ajout d'index :</w:t>
+      </w:r>
+    </w:p>
+    <w:p>
+      <w:pPr>
+        <w:numPr>
+          <w:ilvl w:val="0"/>
+          <w:numId w:val="1"/>
+        </w:numPr>
+        <w:tabs>
+          <w:tab w:val="left" w:pos="2730"/>
+        </w:tabs>
+      </w:pPr>
+      <w:r>
+        <w:t>Les requêtes ont montré une réduction significative du nombre de documents examinés et du temps d'exécution.</w:t>
+      </w:r>
+    </w:p>
+    <w:p>
+      <w:pPr>
+        <w:numPr>
+          <w:ilvl w:val="0"/>
+          <w:numId w:val="1"/>
+        </w:numPr>
+        <w:tabs>
+          <w:tab w:val="left" w:pos="2730"/>
+        </w:tabs>
+      </w:pPr>
+      <w:r>
+        <w:t>Les requêtes couvertes ont montré une amélioration notable en n'examinant aucun document.</w:t>
+      </w:r>
+    </w:p>
+    <w:p>
+      <w:pPr>
+        <w:tabs>
+          <w:tab w:val="left" w:pos="2730"/>
+        </w:tabs>
+      </w:pPr>
+      <w:r>
+        <w:rPr>
+          <w:b/>
+          <w:bCs/>
+        </w:rPr>
+        <w:t>Types d'index les plus efficaces pour vos requêtes :</w:t>
+      </w:r>
+    </w:p>
+    <w:p>
+      <w:pPr>
+        <w:numPr>
+          <w:ilvl w:val="0"/>
+          <w:numId w:val="2"/>
+        </w:numPr>
+        <w:tabs>
+          <w:tab w:val="left" w:pos="2730"/>
+        </w:tabs>
+      </w:pPr>
+      <w:r>
+        <w:t>Les index composés ont été particulièrement efficaces pour les requêtes combinant plusieurs critères.</w:t>
+      </w:r>
+    </w:p>
+    <w:p>
+      <w:pPr>
+        <w:numPr>
+          <w:ilvl w:val="0"/>
+          <w:numId w:val="2"/>
+        </w:numPr>
+        <w:tabs>
+          <w:tab w:val="left" w:pos="2730"/>
+        </w:tabs>
+      </w:pPr>
+      <w:r>
+        <w:t>Les index partiels ont optimisé les requêtes pour les documents fréquemment filtrés.</w:t>
+      </w:r>
+    </w:p>
+    <w:p>
+      <w:pPr>
+        <w:tabs>
+          <w:tab w:val="left" w:pos="2730"/>
+        </w:tabs>
+      </w:pPr>
+      <w:r>
+        <w:rPr>
+          <w:b/>
+          <w:bCs/>
+        </w:rPr>
+        <w:t>Compromis entre performance de lecture et d'écriture :</w:t>
+      </w:r>
+    </w:p>
+    <w:p>
+      <w:pPr>
+        <w:numPr>
+          <w:ilvl w:val="0"/>
+          <w:numId w:val="3"/>
+        </w:numPr>
+        <w:tabs>
+          <w:tab w:val="left" w:pos="2730"/>
+        </w:tabs>
+      </w:pPr>
+      <w:r>
+        <w:lastRenderedPageBreak/>
+        <w:t>L'ajout d'index améliore les performances de lecture mais peut ralentir les opérations d'écriture en raison de la mise à jour des index.</w:t>
+      </w:r>
+    </w:p>
+    <w:p>
+      <w:pPr>
+        <w:numPr>
+          <w:ilvl w:val="0"/>
+          <w:numId w:val="3"/>
+        </w:numPr>
+        <w:tabs>
+          <w:tab w:val="left" w:pos="2730"/>
+        </w:tabs>
+      </w:pPr>
+      <w:r>
+        <w:t>Il est important de trouver un équilibre entre les deux en fonction des besoins de l'application.</w:t>
+      </w:r>
+    </w:p>
+    <w:p>
+      <w:pPr>
+        <w:tabs>
+          <w:tab w:val="left" w:pos="2730"/>
+        </w:tabs>
+      </w:pPr>
+      <w:r>
+        <w:rPr>
+          <w:b/>
+          <w:bCs/>
+        </w:rPr>
+        <w:t>Choix des index pour une application de bibliothèque en production :</w:t>
+      </w:r>
+    </w:p>
+    <w:p>
+      <w:pPr>
+        <w:numPr>
+          <w:ilvl w:val="0"/>
+          <w:numId w:val="4"/>
+        </w:numPr>
+        <w:tabs>
+          <w:tab w:val="left" w:pos="2730"/>
+        </w:tabs>
+      </w:pPr>
+      <w:r>
+        <w:t>Utiliser des index composés pour les requêtes fréquentes combinant plusieurs critères.</w:t>
+      </w:r>
+    </w:p>
+    <w:p>
+      <w:pPr>
+        <w:numPr>
+          <w:ilvl w:val="0"/>
+          <w:numId w:val="4"/>
+        </w:numPr>
+        <w:tabs>
+          <w:tab w:val="left" w:pos="2730"/>
+        </w:tabs>
+      </w:pPr>
+      <w:r>
+        <w:t>Utiliser des index partiels pour les documents fréquemment filtrés.</w:t>
+      </w:r>
+    </w:p>
+    <w:p>
+      <w:pPr>
+        <w:numPr>
+          <w:ilvl w:val="0"/>
+          <w:numId w:val="4"/>
+        </w:numPr>
+        <w:tabs>
+          <w:tab w:val="left" w:pos="2730"/>
+        </w:tabs>
+      </w:pPr>
+      <w:r>
+        <w:t>Surveiller les performances et ajuster les index en fonction des requêtes lentes identifiées par le profiler MongoDB.</w:t>
+      </w:r>
+    </w:p>
+    <w:p>
+      <w:pPr>
+        <w:numPr>
+          <w:ilvl w:val="0"/>
+          <w:numId w:val="4"/>
+        </w:numPr>
+        <w:tabs>
+          <w:tab w:val="left" w:pos="2730"/>
+        </w:tabs>
+      </w:pPr>
+      <w:r>
+        <w:t>Éviter les index redondants pour minimiser l'impact sur les performances d'écriture.</w:t>
+      </w:r>
+    </w:p>
+    <w:p>
+      <w:pPr>
+        <w:tabs>
+          <w:tab w:val="left" w:pos="2730"/>
+        </w:tabs>
+      </w:pPr>
+    </w:p>
     <w:sectPr>
-      <w:headerReference w:type="even" r:id="rId7"/>
-      <w:headerReference w:type="default" r:id="rId8"/>
-      <w:footerReference w:type="even" r:id="rId9"/>
-      <w:footerReference w:type="default" r:id="rId10"/>
-      <w:headerReference w:type="first" r:id="rId11"/>
-      <w:footerReference w:type="first" r:id="rId12"/>
+      <w:headerReference w:type="even" r:id="rId15"/>
+      <w:headerReference w:type="default" r:id="rId16"/>
+      <w:footerReference w:type="even" r:id="rId17"/>
+      <w:footerReference w:type="default" r:id="rId18"/>
+      <w:headerReference w:type="first" r:id="rId19"/>
+      <w:footerReference w:type="first" r:id="rId20"/>
       <w:pgSz w:w="11906" w:h="16838"/>
       <w:pgMar w:top="1417" w:right="1417" w:bottom="1417" w:left="1417" w:header="708" w:footer="708" w:gutter="0"/>
       <w:cols w:space="708"/>
@@ -783,6 +1339,619 @@
     </w:pPr>
   </w:p>
 </w:hdr>
+</file>
+
+<file path=word/numbering.xml><?xml version="1.0" encoding="utf-8"?>
+<w:numbering xmlns:wpc="http://schemas.microsoft.com/office/word/2010/wordprocessingCanvas" xmlns:cx="http://schemas.microsoft.com/office/drawing/2014/chartex" xmlns:cx1="http://schemas.microsoft.com/office/drawing/2015/9/8/chartex" xmlns:cx2="http://schemas.microsoft.com/office/drawing/2015/10/21/chartex" xmlns:cx3="http://schemas.microsoft.com/office/drawing/2016/5/9/chartex" xmlns:cx4="http://schemas.microsoft.com/office/drawing/2016/5/10/chartex" xmlns:cx5="http://schemas.microsoft.com/office/drawing/2016/5/11/chartex" xmlns:cx6="http://schemas.microsoft.com/office/drawing/2016/5/12/chartex" xmlns:cx7="http://schemas.microsoft.com/office/drawing/2016/5/13/chartex" xmlns:cx8="http://schemas.microsoft.com/office/drawing/2016/5/14/chartex" xmlns:mc="http://schemas.openxmlformats.org/markup-compatibility/2006" xmlns:aink="http://schemas.microsoft.com/office/drawing/2016/ink" xmlns:am3d="http://schemas.microsoft.com/office/drawing/2017/model3d" xmlns:o="urn:schemas-microsoft-com:office:office" xmlns:oel="http://schemas.microsoft.com/office/2019/extlst" xmlns:r="http://schemas.openxmlformats.org/officeDocument/2006/relationships" xmlns:m="http://schemas.openxmlformats.org/officeDocument/2006/math" xmlns:v="urn:schemas-microsoft-com:vml" xmlns:wp14="http://schemas.microsoft.com/office/word/2010/wordprocessingDrawing" xmlns:wp="http://schemas.openxmlformats.org/drawingml/2006/wordprocessingDrawing" xmlns:w10="urn:schemas-microsoft-com:office:word" xmlns:w="http://schemas.openxmlformats.org/wordprocessingml/2006/main" xmlns:w14="http://schemas.microsoft.com/office/word/2010/wordml" xmlns:w15="http://schemas.microsoft.com/office/word/2012/wordml" xmlns:w16cex="http://schemas.microsoft.com/office/word/2018/wordml/cex" xmlns:w16cid="http://schemas.microsoft.com/office/word/2016/wordml/cid" xmlns:w16="http://schemas.microsoft.com/office/word/2018/wordml" xmlns:w16du="http://schemas.microsoft.com/office/word/2023/wordml/word16du" xmlns:w16sdtdh="http://schemas.microsoft.com/office/word/2020/wordml/sdtdatahash" xmlns:w16sdtfl="http://schemas.microsoft.com/office/word/2024/wordml/sdtformatlock" xmlns:w16se="http://schemas.microsoft.com/office/word/2015/wordml/symex" xmlns:wpg="http://schemas.microsoft.com/office/word/2010/wordprocessingGroup" xmlns:wpi="http://schemas.microsoft.com/office/word/2010/wordprocessingInk" xmlns:wne="http://schemas.microsoft.com/office/word/2006/wordml" xmlns:wps="http://schemas.microsoft.com/office/word/2010/wordprocessingShape" mc:Ignorable="w14 w15 w16se w16cid w16 w16cex w16sdtdh w16sdtfl w16du wp14">
+  <w:abstractNum w:abstractNumId="0" w15:restartNumberingAfterBreak="0">
+    <w:nsid w:val="18DA0F12"/>
+    <w:multiLevelType w:val="multilevel"/>
+    <w:tmpl w:val="A32A2B98"/>
+    <w:lvl w:ilvl="0">
+      <w:start w:val="1"/>
+      <w:numFmt w:val="bullet"/>
+      <w:lvlText w:val=""/>
+      <w:lvlJc w:val="left"/>
+      <w:pPr>
+        <w:tabs>
+          <w:tab w:val="num" w:pos="720"/>
+        </w:tabs>
+        <w:ind w:left="720" w:hanging="360"/>
+      </w:pPr>
+      <w:rPr>
+        <w:rFonts w:ascii="Symbol" w:hAnsi="Symbol" w:hint="default"/>
+        <w:sz w:val="20"/>
+      </w:rPr>
+    </w:lvl>
+    <w:lvl w:ilvl="1" w:tentative="1">
+      <w:start w:val="1"/>
+      <w:numFmt w:val="bullet"/>
+      <w:lvlText w:val="o"/>
+      <w:lvlJc w:val="left"/>
+      <w:pPr>
+        <w:tabs>
+          <w:tab w:val="num" w:pos="1440"/>
+        </w:tabs>
+        <w:ind w:left="1440" w:hanging="360"/>
+      </w:pPr>
+      <w:rPr>
+        <w:rFonts w:ascii="Courier New" w:hAnsi="Courier New" w:hint="default"/>
+        <w:sz w:val="20"/>
+      </w:rPr>
+    </w:lvl>
+    <w:lvl w:ilvl="2" w:tentative="1">
+      <w:start w:val="1"/>
+      <w:numFmt w:val="bullet"/>
+      <w:lvlText w:val=""/>
+      <w:lvlJc w:val="left"/>
+      <w:pPr>
+        <w:tabs>
+          <w:tab w:val="num" w:pos="2160"/>
+        </w:tabs>
+        <w:ind w:left="2160" w:hanging="360"/>
+      </w:pPr>
+      <w:rPr>
+        <w:rFonts w:ascii="Wingdings" w:hAnsi="Wingdings" w:hint="default"/>
+        <w:sz w:val="20"/>
+      </w:rPr>
+    </w:lvl>
+    <w:lvl w:ilvl="3" w:tentative="1">
+      <w:start w:val="1"/>
+      <w:numFmt w:val="bullet"/>
+      <w:lvlText w:val=""/>
+      <w:lvlJc w:val="left"/>
+      <w:pPr>
+        <w:tabs>
+          <w:tab w:val="num" w:pos="2880"/>
+        </w:tabs>
+        <w:ind w:left="2880" w:hanging="360"/>
+      </w:pPr>
+      <w:rPr>
+        <w:rFonts w:ascii="Wingdings" w:hAnsi="Wingdings" w:hint="default"/>
+        <w:sz w:val="20"/>
+      </w:rPr>
+    </w:lvl>
+    <w:lvl w:ilvl="4" w:tentative="1">
+      <w:start w:val="1"/>
+      <w:numFmt w:val="bullet"/>
+      <w:lvlText w:val=""/>
+      <w:lvlJc w:val="left"/>
+      <w:pPr>
+        <w:tabs>
+          <w:tab w:val="num" w:pos="3600"/>
+        </w:tabs>
+        <w:ind w:left="3600" w:hanging="360"/>
+      </w:pPr>
+      <w:rPr>
+        <w:rFonts w:ascii="Wingdings" w:hAnsi="Wingdings" w:hint="default"/>
+        <w:sz w:val="20"/>
+      </w:rPr>
+    </w:lvl>
+    <w:lvl w:ilvl="5" w:tentative="1">
+      <w:start w:val="1"/>
+      <w:numFmt w:val="bullet"/>
+      <w:lvlText w:val=""/>
+      <w:lvlJc w:val="left"/>
+      <w:pPr>
+        <w:tabs>
+          <w:tab w:val="num" w:pos="4320"/>
+        </w:tabs>
+        <w:ind w:left="4320" w:hanging="360"/>
+      </w:pPr>
+      <w:rPr>
+        <w:rFonts w:ascii="Wingdings" w:hAnsi="Wingdings" w:hint="default"/>
+        <w:sz w:val="20"/>
+      </w:rPr>
+    </w:lvl>
+    <w:lvl w:ilvl="6" w:tentative="1">
+      <w:start w:val="1"/>
+      <w:numFmt w:val="bullet"/>
+      <w:lvlText w:val=""/>
+      <w:lvlJc w:val="left"/>
+      <w:pPr>
+        <w:tabs>
+          <w:tab w:val="num" w:pos="5040"/>
+        </w:tabs>
+        <w:ind w:left="5040" w:hanging="360"/>
+      </w:pPr>
+      <w:rPr>
+        <w:rFonts w:ascii="Wingdings" w:hAnsi="Wingdings" w:hint="default"/>
+        <w:sz w:val="20"/>
+      </w:rPr>
+    </w:lvl>
+    <w:lvl w:ilvl="7" w:tentative="1">
+      <w:start w:val="1"/>
+      <w:numFmt w:val="bullet"/>
+      <w:lvlText w:val=""/>
+      <w:lvlJc w:val="left"/>
+      <w:pPr>
+        <w:tabs>
+          <w:tab w:val="num" w:pos="5760"/>
+        </w:tabs>
+        <w:ind w:left="5760" w:hanging="360"/>
+      </w:pPr>
+      <w:rPr>
+        <w:rFonts w:ascii="Wingdings" w:hAnsi="Wingdings" w:hint="default"/>
+        <w:sz w:val="20"/>
+      </w:rPr>
+    </w:lvl>
+    <w:lvl w:ilvl="8" w:tentative="1">
+      <w:start w:val="1"/>
+      <w:numFmt w:val="bullet"/>
+      <w:lvlText w:val=""/>
+      <w:lvlJc w:val="left"/>
+      <w:pPr>
+        <w:tabs>
+          <w:tab w:val="num" w:pos="6480"/>
+        </w:tabs>
+        <w:ind w:left="6480" w:hanging="360"/>
+      </w:pPr>
+      <w:rPr>
+        <w:rFonts w:ascii="Wingdings" w:hAnsi="Wingdings" w:hint="default"/>
+        <w:sz w:val="20"/>
+      </w:rPr>
+    </w:lvl>
+  </w:abstractNum>
+  <w:abstractNum w:abstractNumId="1" w15:restartNumberingAfterBreak="0">
+    <w:nsid w:val="24977288"/>
+    <w:multiLevelType w:val="multilevel"/>
+    <w:tmpl w:val="4E9AD780"/>
+    <w:lvl w:ilvl="0">
+      <w:start w:val="1"/>
+      <w:numFmt w:val="bullet"/>
+      <w:lvlText w:val=""/>
+      <w:lvlJc w:val="left"/>
+      <w:pPr>
+        <w:tabs>
+          <w:tab w:val="num" w:pos="720"/>
+        </w:tabs>
+        <w:ind w:left="720" w:hanging="360"/>
+      </w:pPr>
+      <w:rPr>
+        <w:rFonts w:ascii="Symbol" w:hAnsi="Symbol" w:hint="default"/>
+        <w:sz w:val="20"/>
+      </w:rPr>
+    </w:lvl>
+    <w:lvl w:ilvl="1" w:tentative="1">
+      <w:start w:val="1"/>
+      <w:numFmt w:val="bullet"/>
+      <w:lvlText w:val="o"/>
+      <w:lvlJc w:val="left"/>
+      <w:pPr>
+        <w:tabs>
+          <w:tab w:val="num" w:pos="1440"/>
+        </w:tabs>
+        <w:ind w:left="1440" w:hanging="360"/>
+      </w:pPr>
+      <w:rPr>
+        <w:rFonts w:ascii="Courier New" w:hAnsi="Courier New" w:hint="default"/>
+        <w:sz w:val="20"/>
+      </w:rPr>
+    </w:lvl>
+    <w:lvl w:ilvl="2" w:tentative="1">
+      <w:start w:val="1"/>
+      <w:numFmt w:val="bullet"/>
+      <w:lvlText w:val=""/>
+      <w:lvlJc w:val="left"/>
+      <w:pPr>
+        <w:tabs>
+          <w:tab w:val="num" w:pos="2160"/>
+        </w:tabs>
+        <w:ind w:left="2160" w:hanging="360"/>
+      </w:pPr>
+      <w:rPr>
+        <w:rFonts w:ascii="Wingdings" w:hAnsi="Wingdings" w:hint="default"/>
+        <w:sz w:val="20"/>
+      </w:rPr>
+    </w:lvl>
+    <w:lvl w:ilvl="3" w:tentative="1">
+      <w:start w:val="1"/>
+      <w:numFmt w:val="bullet"/>
+      <w:lvlText w:val=""/>
+      <w:lvlJc w:val="left"/>
+      <w:pPr>
+        <w:tabs>
+          <w:tab w:val="num" w:pos="2880"/>
+        </w:tabs>
+        <w:ind w:left="2880" w:hanging="360"/>
+      </w:pPr>
+      <w:rPr>
+        <w:rFonts w:ascii="Wingdings" w:hAnsi="Wingdings" w:hint="default"/>
+        <w:sz w:val="20"/>
+      </w:rPr>
+    </w:lvl>
+    <w:lvl w:ilvl="4" w:tentative="1">
+      <w:start w:val="1"/>
+      <w:numFmt w:val="bullet"/>
+      <w:lvlText w:val=""/>
+      <w:lvlJc w:val="left"/>
+      <w:pPr>
+        <w:tabs>
+          <w:tab w:val="num" w:pos="3600"/>
+        </w:tabs>
+        <w:ind w:left="3600" w:hanging="360"/>
+      </w:pPr>
+      <w:rPr>
+        <w:rFonts w:ascii="Wingdings" w:hAnsi="Wingdings" w:hint="default"/>
+        <w:sz w:val="20"/>
+      </w:rPr>
+    </w:lvl>
+    <w:lvl w:ilvl="5" w:tentative="1">
+      <w:start w:val="1"/>
+      <w:numFmt w:val="bullet"/>
+      <w:lvlText w:val=""/>
+      <w:lvlJc w:val="left"/>
+      <w:pPr>
+        <w:tabs>
+          <w:tab w:val="num" w:pos="4320"/>
+        </w:tabs>
+        <w:ind w:left="4320" w:hanging="360"/>
+      </w:pPr>
+      <w:rPr>
+        <w:rFonts w:ascii="Wingdings" w:hAnsi="Wingdings" w:hint="default"/>
+        <w:sz w:val="20"/>
+      </w:rPr>
+    </w:lvl>
+    <w:lvl w:ilvl="6" w:tentative="1">
+      <w:start w:val="1"/>
+      <w:numFmt w:val="bullet"/>
+      <w:lvlText w:val=""/>
+      <w:lvlJc w:val="left"/>
+      <w:pPr>
+        <w:tabs>
+          <w:tab w:val="num" w:pos="5040"/>
+        </w:tabs>
+        <w:ind w:left="5040" w:hanging="360"/>
+      </w:pPr>
+      <w:rPr>
+        <w:rFonts w:ascii="Wingdings" w:hAnsi="Wingdings" w:hint="default"/>
+        <w:sz w:val="20"/>
+      </w:rPr>
+    </w:lvl>
+    <w:lvl w:ilvl="7" w:tentative="1">
+      <w:start w:val="1"/>
+      <w:numFmt w:val="bullet"/>
+      <w:lvlText w:val=""/>
+      <w:lvlJc w:val="left"/>
+      <w:pPr>
+        <w:tabs>
+          <w:tab w:val="num" w:pos="5760"/>
+        </w:tabs>
+        <w:ind w:left="5760" w:hanging="360"/>
+      </w:pPr>
+      <w:rPr>
+        <w:rFonts w:ascii="Wingdings" w:hAnsi="Wingdings" w:hint="default"/>
+        <w:sz w:val="20"/>
+      </w:rPr>
+    </w:lvl>
+    <w:lvl w:ilvl="8" w:tentative="1">
+      <w:start w:val="1"/>
+      <w:numFmt w:val="bullet"/>
+      <w:lvlText w:val=""/>
+      <w:lvlJc w:val="left"/>
+      <w:pPr>
+        <w:tabs>
+          <w:tab w:val="num" w:pos="6480"/>
+        </w:tabs>
+        <w:ind w:left="6480" w:hanging="360"/>
+      </w:pPr>
+      <w:rPr>
+        <w:rFonts w:ascii="Wingdings" w:hAnsi="Wingdings" w:hint="default"/>
+        <w:sz w:val="20"/>
+      </w:rPr>
+    </w:lvl>
+  </w:abstractNum>
+  <w:abstractNum w:abstractNumId="2" w15:restartNumberingAfterBreak="0">
+    <w:nsid w:val="313B6E84"/>
+    <w:multiLevelType w:val="multilevel"/>
+    <w:tmpl w:val="2F08B112"/>
+    <w:lvl w:ilvl="0">
+      <w:start w:val="1"/>
+      <w:numFmt w:val="bullet"/>
+      <w:lvlText w:val=""/>
+      <w:lvlJc w:val="left"/>
+      <w:pPr>
+        <w:tabs>
+          <w:tab w:val="num" w:pos="720"/>
+        </w:tabs>
+        <w:ind w:left="720" w:hanging="360"/>
+      </w:pPr>
+      <w:rPr>
+        <w:rFonts w:ascii="Symbol" w:hAnsi="Symbol" w:hint="default"/>
+        <w:sz w:val="20"/>
+      </w:rPr>
+    </w:lvl>
+    <w:lvl w:ilvl="1" w:tentative="1">
+      <w:start w:val="1"/>
+      <w:numFmt w:val="bullet"/>
+      <w:lvlText w:val="o"/>
+      <w:lvlJc w:val="left"/>
+      <w:pPr>
+        <w:tabs>
+          <w:tab w:val="num" w:pos="1440"/>
+        </w:tabs>
+        <w:ind w:left="1440" w:hanging="360"/>
+      </w:pPr>
+      <w:rPr>
+        <w:rFonts w:ascii="Courier New" w:hAnsi="Courier New" w:hint="default"/>
+        <w:sz w:val="20"/>
+      </w:rPr>
+    </w:lvl>
+    <w:lvl w:ilvl="2" w:tentative="1">
+      <w:start w:val="1"/>
+      <w:numFmt w:val="bullet"/>
+      <w:lvlText w:val=""/>
+      <w:lvlJc w:val="left"/>
+      <w:pPr>
+        <w:tabs>
+          <w:tab w:val="num" w:pos="2160"/>
+        </w:tabs>
+        <w:ind w:left="2160" w:hanging="360"/>
+      </w:pPr>
+      <w:rPr>
+        <w:rFonts w:ascii="Wingdings" w:hAnsi="Wingdings" w:hint="default"/>
+        <w:sz w:val="20"/>
+      </w:rPr>
+    </w:lvl>
+    <w:lvl w:ilvl="3" w:tentative="1">
+      <w:start w:val="1"/>
+      <w:numFmt w:val="bullet"/>
+      <w:lvlText w:val=""/>
+      <w:lvlJc w:val="left"/>
+      <w:pPr>
+        <w:tabs>
+          <w:tab w:val="num" w:pos="2880"/>
+        </w:tabs>
+        <w:ind w:left="2880" w:hanging="360"/>
+      </w:pPr>
+      <w:rPr>
+        <w:rFonts w:ascii="Wingdings" w:hAnsi="Wingdings" w:hint="default"/>
+        <w:sz w:val="20"/>
+      </w:rPr>
+    </w:lvl>
+    <w:lvl w:ilvl="4" w:tentative="1">
+      <w:start w:val="1"/>
+      <w:numFmt w:val="bullet"/>
+      <w:lvlText w:val=""/>
+      <w:lvlJc w:val="left"/>
+      <w:pPr>
+        <w:tabs>
+          <w:tab w:val="num" w:pos="3600"/>
+        </w:tabs>
+        <w:ind w:left="3600" w:hanging="360"/>
+      </w:pPr>
+      <w:rPr>
+        <w:rFonts w:ascii="Wingdings" w:hAnsi="Wingdings" w:hint="default"/>
+        <w:sz w:val="20"/>
+      </w:rPr>
+    </w:lvl>
+    <w:lvl w:ilvl="5" w:tentative="1">
+      <w:start w:val="1"/>
+      <w:numFmt w:val="bullet"/>
+      <w:lvlText w:val=""/>
+      <w:lvlJc w:val="left"/>
+      <w:pPr>
+        <w:tabs>
+          <w:tab w:val="num" w:pos="4320"/>
+        </w:tabs>
+        <w:ind w:left="4320" w:hanging="360"/>
+      </w:pPr>
+      <w:rPr>
+        <w:rFonts w:ascii="Wingdings" w:hAnsi="Wingdings" w:hint="default"/>
+        <w:sz w:val="20"/>
+      </w:rPr>
+    </w:lvl>
+    <w:lvl w:ilvl="6" w:tentative="1">
+      <w:start w:val="1"/>
+      <w:numFmt w:val="bullet"/>
+      <w:lvlText w:val=""/>
+      <w:lvlJc w:val="left"/>
+      <w:pPr>
+        <w:tabs>
+          <w:tab w:val="num" w:pos="5040"/>
+        </w:tabs>
+        <w:ind w:left="5040" w:hanging="360"/>
+      </w:pPr>
+      <w:rPr>
+        <w:rFonts w:ascii="Wingdings" w:hAnsi="Wingdings" w:hint="default"/>
+        <w:sz w:val="20"/>
+      </w:rPr>
+    </w:lvl>
+    <w:lvl w:ilvl="7" w:tentative="1">
+      <w:start w:val="1"/>
+      <w:numFmt w:val="bullet"/>
+      <w:lvlText w:val=""/>
+      <w:lvlJc w:val="left"/>
+      <w:pPr>
+        <w:tabs>
+          <w:tab w:val="num" w:pos="5760"/>
+        </w:tabs>
+        <w:ind w:left="5760" w:hanging="360"/>
+      </w:pPr>
+      <w:rPr>
+        <w:rFonts w:ascii="Wingdings" w:hAnsi="Wingdings" w:hint="default"/>
+        <w:sz w:val="20"/>
+      </w:rPr>
+    </w:lvl>
+    <w:lvl w:ilvl="8" w:tentative="1">
+      <w:start w:val="1"/>
+      <w:numFmt w:val="bullet"/>
+      <w:lvlText w:val=""/>
+      <w:lvlJc w:val="left"/>
+      <w:pPr>
+        <w:tabs>
+          <w:tab w:val="num" w:pos="6480"/>
+        </w:tabs>
+        <w:ind w:left="6480" w:hanging="360"/>
+      </w:pPr>
+      <w:rPr>
+        <w:rFonts w:ascii="Wingdings" w:hAnsi="Wingdings" w:hint="default"/>
+        <w:sz w:val="20"/>
+      </w:rPr>
+    </w:lvl>
+  </w:abstractNum>
+  <w:abstractNum w:abstractNumId="3" w15:restartNumberingAfterBreak="0">
+    <w:nsid w:val="53F34A9A"/>
+    <w:multiLevelType w:val="multilevel"/>
+    <w:tmpl w:val="80CC962E"/>
+    <w:lvl w:ilvl="0">
+      <w:start w:val="1"/>
+      <w:numFmt w:val="bullet"/>
+      <w:lvlText w:val=""/>
+      <w:lvlJc w:val="left"/>
+      <w:pPr>
+        <w:tabs>
+          <w:tab w:val="num" w:pos="720"/>
+        </w:tabs>
+        <w:ind w:left="720" w:hanging="360"/>
+      </w:pPr>
+      <w:rPr>
+        <w:rFonts w:ascii="Symbol" w:hAnsi="Symbol" w:hint="default"/>
+        <w:sz w:val="20"/>
+      </w:rPr>
+    </w:lvl>
+    <w:lvl w:ilvl="1" w:tentative="1">
+      <w:start w:val="1"/>
+      <w:numFmt w:val="bullet"/>
+      <w:lvlText w:val="o"/>
+      <w:lvlJc w:val="left"/>
+      <w:pPr>
+        <w:tabs>
+          <w:tab w:val="num" w:pos="1440"/>
+        </w:tabs>
+        <w:ind w:left="1440" w:hanging="360"/>
+      </w:pPr>
+      <w:rPr>
+        <w:rFonts w:ascii="Courier New" w:hAnsi="Courier New" w:hint="default"/>
+        <w:sz w:val="20"/>
+      </w:rPr>
+    </w:lvl>
+    <w:lvl w:ilvl="2" w:tentative="1">
+      <w:start w:val="1"/>
+      <w:numFmt w:val="bullet"/>
+      <w:lvlText w:val=""/>
+      <w:lvlJc w:val="left"/>
+      <w:pPr>
+        <w:tabs>
+          <w:tab w:val="num" w:pos="2160"/>
+        </w:tabs>
+        <w:ind w:left="2160" w:hanging="360"/>
+      </w:pPr>
+      <w:rPr>
+        <w:rFonts w:ascii="Wingdings" w:hAnsi="Wingdings" w:hint="default"/>
+        <w:sz w:val="20"/>
+      </w:rPr>
+    </w:lvl>
+    <w:lvl w:ilvl="3" w:tentative="1">
+      <w:start w:val="1"/>
+      <w:numFmt w:val="bullet"/>
+      <w:lvlText w:val=""/>
+      <w:lvlJc w:val="left"/>
+      <w:pPr>
+        <w:tabs>
+          <w:tab w:val="num" w:pos="2880"/>
+        </w:tabs>
+        <w:ind w:left="2880" w:hanging="360"/>
+      </w:pPr>
+      <w:rPr>
+        <w:rFonts w:ascii="Wingdings" w:hAnsi="Wingdings" w:hint="default"/>
+        <w:sz w:val="20"/>
+      </w:rPr>
+    </w:lvl>
+    <w:lvl w:ilvl="4" w:tentative="1">
+      <w:start w:val="1"/>
+      <w:numFmt w:val="bullet"/>
+      <w:lvlText w:val=""/>
+      <w:lvlJc w:val="left"/>
+      <w:pPr>
+        <w:tabs>
+          <w:tab w:val="num" w:pos="3600"/>
+        </w:tabs>
+        <w:ind w:left="3600" w:hanging="360"/>
+      </w:pPr>
+      <w:rPr>
+        <w:rFonts w:ascii="Wingdings" w:hAnsi="Wingdings" w:hint="default"/>
+        <w:sz w:val="20"/>
+      </w:rPr>
+    </w:lvl>
+    <w:lvl w:ilvl="5" w:tentative="1">
+      <w:start w:val="1"/>
+      <w:numFmt w:val="bullet"/>
+      <w:lvlText w:val=""/>
+      <w:lvlJc w:val="left"/>
+      <w:pPr>
+        <w:tabs>
+          <w:tab w:val="num" w:pos="4320"/>
+        </w:tabs>
+        <w:ind w:left="4320" w:hanging="360"/>
+      </w:pPr>
+      <w:rPr>
+        <w:rFonts w:ascii="Wingdings" w:hAnsi="Wingdings" w:hint="default"/>
+        <w:sz w:val="20"/>
+      </w:rPr>
+    </w:lvl>
+    <w:lvl w:ilvl="6" w:tentative="1">
+      <w:start w:val="1"/>
+      <w:numFmt w:val="bullet"/>
+      <w:lvlText w:val=""/>
+      <w:lvlJc w:val="left"/>
+      <w:pPr>
+        <w:tabs>
+          <w:tab w:val="num" w:pos="5040"/>
+        </w:tabs>
+        <w:ind w:left="5040" w:hanging="360"/>
+      </w:pPr>
+      <w:rPr>
+        <w:rFonts w:ascii="Wingdings" w:hAnsi="Wingdings" w:hint="default"/>
+        <w:sz w:val="20"/>
+      </w:rPr>
+    </w:lvl>
+    <w:lvl w:ilvl="7" w:tentative="1">
+      <w:start w:val="1"/>
+      <w:numFmt w:val="bullet"/>
+      <w:lvlText w:val=""/>
+      <w:lvlJc w:val="left"/>
+      <w:pPr>
+        <w:tabs>
+          <w:tab w:val="num" w:pos="5760"/>
+        </w:tabs>
+        <w:ind w:left="5760" w:hanging="360"/>
+      </w:pPr>
+      <w:rPr>
+        <w:rFonts w:ascii="Wingdings" w:hAnsi="Wingdings" w:hint="default"/>
+        <w:sz w:val="20"/>
+      </w:rPr>
+    </w:lvl>
+    <w:lvl w:ilvl="8" w:tentative="1">
+      <w:start w:val="1"/>
+      <w:numFmt w:val="bullet"/>
+      <w:lvlText w:val=""/>
+      <w:lvlJc w:val="left"/>
+      <w:pPr>
+        <w:tabs>
+          <w:tab w:val="num" w:pos="6480"/>
+        </w:tabs>
+        <w:ind w:left="6480" w:hanging="360"/>
+      </w:pPr>
+      <w:rPr>
+        <w:rFonts w:ascii="Wingdings" w:hAnsi="Wingdings" w:hint="default"/>
+        <w:sz w:val="20"/>
+      </w:rPr>
+    </w:lvl>
+  </w:abstractNum>
+  <w:num w:numId="1" w16cid:durableId="119494235">
+    <w:abstractNumId w:val="3"/>
+  </w:num>
+  <w:num w:numId="2" w16cid:durableId="28575204">
+    <w:abstractNumId w:val="1"/>
+  </w:num>
+  <w:num w:numId="3" w16cid:durableId="1876578807">
+    <w:abstractNumId w:val="0"/>
+  </w:num>
+  <w:num w:numId="4" w16cid:durableId="1297101543">
+    <w:abstractNumId w:val="2"/>
+  </w:num>
+</w:numbering>
 </file>
 
 <file path=word/styles.xml><?xml version="1.0" encoding="utf-8"?>

</xml_diff>

<commit_message>
Add user location update functionality with geographical coordinates
</commit_message>
<xml_diff>
--- a/TPJour2.docx
+++ b/TPJour2.docx
@@ -48,13 +48,9 @@
               <w:jc w:val="center"/>
               <w:cnfStyle w:val="100000000000" w:firstRow="1" w:lastRow="0" w:firstColumn="0" w:lastColumn="0" w:oddVBand="0" w:evenVBand="0" w:oddHBand="0" w:evenHBand="0" w:firstRowFirstColumn="0" w:firstRowLastColumn="0" w:lastRowFirstColumn="0" w:lastRowLastColumn="0"/>
             </w:pPr>
-            <w:proofErr w:type="spellStart"/>
-            <w:proofErr w:type="gramStart"/>
             <w:r>
               <w:t>totalDocsExamined</w:t>
             </w:r>
-            <w:proofErr w:type="spellEnd"/>
-            <w:proofErr w:type="gramEnd"/>
           </w:p>
         </w:tc>
         <w:tc>
@@ -66,13 +62,9 @@
               <w:jc w:val="center"/>
               <w:cnfStyle w:val="100000000000" w:firstRow="1" w:lastRow="0" w:firstColumn="0" w:lastColumn="0" w:oddVBand="0" w:evenVBand="0" w:oddHBand="0" w:evenHBand="0" w:firstRowFirstColumn="0" w:firstRowLastColumn="0" w:lastRowFirstColumn="0" w:lastRowLastColumn="0"/>
             </w:pPr>
-            <w:proofErr w:type="spellStart"/>
-            <w:proofErr w:type="gramStart"/>
             <w:r>
               <w:t>executionTimeMillis</w:t>
             </w:r>
-            <w:proofErr w:type="spellEnd"/>
-            <w:proofErr w:type="gramEnd"/>
           </w:p>
         </w:tc>
         <w:tc>
@@ -367,13 +359,9 @@
               <w:jc w:val="center"/>
               <w:cnfStyle w:val="100000000000" w:firstRow="1" w:lastRow="0" w:firstColumn="0" w:lastColumn="0" w:oddVBand="0" w:evenVBand="0" w:oddHBand="0" w:evenHBand="0" w:firstRowFirstColumn="0" w:firstRowLastColumn="0" w:lastRowFirstColumn="0" w:lastRowLastColumn="0"/>
             </w:pPr>
-            <w:proofErr w:type="spellStart"/>
-            <w:proofErr w:type="gramStart"/>
             <w:r>
               <w:t>totalDocsExamined</w:t>
             </w:r>
-            <w:proofErr w:type="spellEnd"/>
-            <w:proofErr w:type="gramEnd"/>
           </w:p>
         </w:tc>
         <w:tc>
@@ -385,13 +373,9 @@
               <w:jc w:val="center"/>
               <w:cnfStyle w:val="100000000000" w:firstRow="1" w:lastRow="0" w:firstColumn="0" w:lastColumn="0" w:oddVBand="0" w:evenVBand="0" w:oddHBand="0" w:evenHBand="0" w:firstRowFirstColumn="0" w:firstRowLastColumn="0" w:lastRowFirstColumn="0" w:lastRowLastColumn="0"/>
             </w:pPr>
-            <w:proofErr w:type="spellStart"/>
-            <w:proofErr w:type="gramStart"/>
             <w:r>
               <w:t>executionTimeMillis</w:t>
             </w:r>
-            <w:proofErr w:type="spellEnd"/>
-            <w:proofErr w:type="gramEnd"/>
           </w:p>
         </w:tc>
         <w:tc>
@@ -678,6 +662,9 @@
         <w:br/>
       </w:r>
       <w:r>
+        <w:rPr>
+          <w:noProof/>
+        </w:rPr>
         <w:drawing>
           <wp:inline distT="0" distB="0" distL="0" distR="0" wp14:anchorId="4F2C2322" wp14:editId="099B8036">
             <wp:extent cx="5760720" cy="2477770"/>
@@ -721,6 +708,9 @@
         <w:br/>
       </w:r>
       <w:r>
+        <w:rPr>
+          <w:noProof/>
+        </w:rPr>
         <w:drawing>
           <wp:inline distT="0" distB="0" distL="0" distR="0" wp14:anchorId="0E95E59A" wp14:editId="61C6A238">
             <wp:extent cx="5760720" cy="2138045"/>
@@ -765,6 +755,9 @@
         <w:br/>
       </w:r>
       <w:r>
+        <w:rPr>
+          <w:noProof/>
+        </w:rPr>
         <w:drawing>
           <wp:inline distT="0" distB="0" distL="0" distR="0" wp14:anchorId="5AEE3285" wp14:editId="434ABB6B">
             <wp:extent cx="5760720" cy="1756410"/>
@@ -804,6 +797,9 @@
     </w:p>
     <w:p>
       <w:r>
+        <w:rPr>
+          <w:noProof/>
+        </w:rPr>
         <w:drawing>
           <wp:inline distT="0" distB="0" distL="0" distR="0" wp14:anchorId="75CAB99A" wp14:editId="420BEB1E">
             <wp:extent cx="5760720" cy="1635125"/>
@@ -857,6 +853,9 @@
         <w:br/>
       </w:r>
       <w:r>
+        <w:rPr>
+          <w:noProof/>
+        </w:rPr>
         <w:drawing>
           <wp:inline distT="0" distB="0" distL="0" distR="0" wp14:anchorId="0C531A76" wp14:editId="43322F3A">
             <wp:extent cx="5760720" cy="3062605"/>
@@ -917,6 +916,9 @@
         <w:br/>
       </w:r>
       <w:r>
+        <w:rPr>
+          <w:noProof/>
+        </w:rPr>
         <w:drawing>
           <wp:inline distT="0" distB="0" distL="0" distR="0" wp14:anchorId="598BDF8C" wp14:editId="4A60A376">
             <wp:extent cx="5760720" cy="4460240"/>
@@ -960,6 +962,9 @@
         <w:br/>
       </w:r>
       <w:r>
+        <w:rPr>
+          <w:noProof/>
+        </w:rPr>
         <w:drawing>
           <wp:inline distT="0" distB="0" distL="0" distR="0" wp14:anchorId="64DFB1B2" wp14:editId="66655421">
             <wp:extent cx="5760720" cy="540385"/>
@@ -1008,7 +1013,41 @@
           <w:b/>
           <w:bCs/>
         </w:rPr>
-        <w:br/>
+        <w:drawing>
+          <wp:inline distT="0" distB="0" distL="0" distR="0" wp14:anchorId="21E1A114" wp14:editId="21D040ED">
+            <wp:extent cx="5760720" cy="273050"/>
+            <wp:effectExtent l="0" t="0" r="0" b="0"/>
+            <wp:docPr id="1774091346" name="Image 1"/>
+            <wp:cNvGraphicFramePr>
+              <a:graphicFrameLocks xmlns:a="http://schemas.openxmlformats.org/drawingml/2006/main" noChangeAspect="1"/>
+            </wp:cNvGraphicFramePr>
+            <a:graphic xmlns:a="http://schemas.openxmlformats.org/drawingml/2006/main">
+              <a:graphicData uri="http://schemas.openxmlformats.org/drawingml/2006/picture">
+                <pic:pic xmlns:pic="http://schemas.openxmlformats.org/drawingml/2006/picture">
+                  <pic:nvPicPr>
+                    <pic:cNvPr id="1774091346" name=""/>
+                    <pic:cNvPicPr/>
+                  </pic:nvPicPr>
+                  <pic:blipFill>
+                    <a:blip r:embed="rId15"/>
+                    <a:stretch>
+                      <a:fillRect/>
+                    </a:stretch>
+                  </pic:blipFill>
+                  <pic:spPr>
+                    <a:xfrm>
+                      <a:off x="0" y="0"/>
+                      <a:ext cx="5760720" cy="273050"/>
+                    </a:xfrm>
+                    <a:prstGeom prst="rect">
+                      <a:avLst/>
+                    </a:prstGeom>
+                  </pic:spPr>
+                </pic:pic>
+              </a:graphicData>
+            </a:graphic>
+          </wp:inline>
+        </w:drawing>
       </w:r>
       <w:r>
         <w:rPr>
@@ -1022,6 +1061,13 @@
           <w:b/>
           <w:bCs/>
         </w:rPr>
+        <w:br/>
+      </w:r>
+      <w:r>
+        <w:rPr>
+          <w:b/>
+          <w:bCs/>
+        </w:rPr>
         <w:t>Améliorations de performance observées après l'ajout d'index :</w:t>
       </w:r>
     </w:p>
@@ -1216,12 +1262,12 @@
       </w:pPr>
     </w:p>
     <w:sectPr>
-      <w:headerReference w:type="even" r:id="rId15"/>
-      <w:headerReference w:type="default" r:id="rId16"/>
-      <w:footerReference w:type="even" r:id="rId17"/>
-      <w:footerReference w:type="default" r:id="rId18"/>
-      <w:headerReference w:type="first" r:id="rId19"/>
-      <w:footerReference w:type="first" r:id="rId20"/>
+      <w:headerReference w:type="even" r:id="rId16"/>
+      <w:headerReference w:type="default" r:id="rId17"/>
+      <w:footerReference w:type="even" r:id="rId18"/>
+      <w:footerReference w:type="default" r:id="rId19"/>
+      <w:headerReference w:type="first" r:id="rId20"/>
+      <w:footerReference w:type="first" r:id="rId21"/>
       <w:pgSz w:w="11906" w:h="16838"/>
       <w:pgMar w:top="1417" w:right="1417" w:bottom="1417" w:left="1417" w:header="708" w:footer="708" w:gutter="0"/>
       <w:cols w:space="708"/>
@@ -2558,6 +2604,7 @@
   <w:style w:type="character" w:default="1" w:styleId="Policepardfaut">
     <w:name w:val="Default Paragraph Font"/>
     <w:uiPriority w:val="1"/>
+    <w:semiHidden/>
     <w:unhideWhenUsed/>
   </w:style>
   <w:style w:type="table" w:default="1" w:styleId="TableauNormal">

</xml_diff>

<commit_message>
Add library location data with geographical coordinates and service area polygon
</commit_message>
<xml_diff>
--- a/TPJour2.docx
+++ b/TPJour2.docx
@@ -48,9 +48,13 @@
               <w:jc w:val="center"/>
               <w:cnfStyle w:val="100000000000" w:firstRow="1" w:lastRow="0" w:firstColumn="0" w:lastColumn="0" w:oddVBand="0" w:evenVBand="0" w:oddHBand="0" w:evenHBand="0" w:firstRowFirstColumn="0" w:firstRowLastColumn="0" w:lastRowFirstColumn="0" w:lastRowLastColumn="0"/>
             </w:pPr>
+            <w:proofErr w:type="spellStart"/>
+            <w:proofErr w:type="gramStart"/>
             <w:r>
               <w:t>totalDocsExamined</w:t>
             </w:r>
+            <w:proofErr w:type="spellEnd"/>
+            <w:proofErr w:type="gramEnd"/>
           </w:p>
         </w:tc>
         <w:tc>
@@ -62,9 +66,13 @@
               <w:jc w:val="center"/>
               <w:cnfStyle w:val="100000000000" w:firstRow="1" w:lastRow="0" w:firstColumn="0" w:lastColumn="0" w:oddVBand="0" w:evenVBand="0" w:oddHBand="0" w:evenHBand="0" w:firstRowFirstColumn="0" w:firstRowLastColumn="0" w:lastRowFirstColumn="0" w:lastRowLastColumn="0"/>
             </w:pPr>
+            <w:proofErr w:type="spellStart"/>
+            <w:proofErr w:type="gramStart"/>
             <w:r>
               <w:t>executionTimeMillis</w:t>
             </w:r>
+            <w:proofErr w:type="spellEnd"/>
+            <w:proofErr w:type="gramEnd"/>
           </w:p>
         </w:tc>
         <w:tc>
@@ -359,9 +367,13 @@
               <w:jc w:val="center"/>
               <w:cnfStyle w:val="100000000000" w:firstRow="1" w:lastRow="0" w:firstColumn="0" w:lastColumn="0" w:oddVBand="0" w:evenVBand="0" w:oddHBand="0" w:evenHBand="0" w:firstRowFirstColumn="0" w:firstRowLastColumn="0" w:lastRowFirstColumn="0" w:lastRowLastColumn="0"/>
             </w:pPr>
+            <w:proofErr w:type="spellStart"/>
+            <w:proofErr w:type="gramStart"/>
             <w:r>
               <w:t>totalDocsExamined</w:t>
             </w:r>
+            <w:proofErr w:type="spellEnd"/>
+            <w:proofErr w:type="gramEnd"/>
           </w:p>
         </w:tc>
         <w:tc>
@@ -373,9 +385,13 @@
               <w:jc w:val="center"/>
               <w:cnfStyle w:val="100000000000" w:firstRow="1" w:lastRow="0" w:firstColumn="0" w:lastColumn="0" w:oddVBand="0" w:evenVBand="0" w:oddHBand="0" w:evenHBand="0" w:firstRowFirstColumn="0" w:firstRowLastColumn="0" w:lastRowFirstColumn="0" w:lastRowLastColumn="0"/>
             </w:pPr>
+            <w:proofErr w:type="spellStart"/>
+            <w:proofErr w:type="gramStart"/>
             <w:r>
               <w:t>executionTimeMillis</w:t>
             </w:r>
+            <w:proofErr w:type="spellEnd"/>
+            <w:proofErr w:type="gramEnd"/>
           </w:p>
         </w:tc>
         <w:tc>
@@ -1253,6 +1269,13 @@
       <w:r>
         <w:t>Éviter les index redondants pour minimiser l'impact sur les performances d'écriture.</w:t>
       </w:r>
+    </w:p>
+    <w:p>
+      <w:pPr>
+        <w:tabs>
+          <w:tab w:val="left" w:pos="2730"/>
+        </w:tabs>
+      </w:pPr>
     </w:p>
     <w:p>
       <w:pPr>

</xml_diff>